<commit_message>
added gantt chart to documentation
</commit_message>
<xml_diff>
--- a/CISK 503/CISK 503/Project Documentation/ATeamLibraryProjectDocumentationV2.docx
+++ b/CISK 503/CISK 503/Project Documentation/ATeamLibraryProjectDocumentationV2.docx
@@ -1920,10 +1920,7 @@
       </w:sdtContent>
     </w:sdt>
     <w:p/>
-    <w:p>
-      <w:bookmarkStart w:id="1" w:name="_GoBack"/>
-      <w:bookmarkEnd w:id="1"/>
-    </w:p>
+    <w:p/>
     <w:p>
       <w:r>
         <w:br w:type="page"/>
@@ -1935,7 +1932,7 @@
         <w:spacing w:line="480" w:lineRule="auto"/>
         <w:contextualSpacing/>
       </w:pPr>
-      <w:bookmarkStart w:id="2" w:name="_Toc486619498"/>
+      <w:bookmarkStart w:id="1" w:name="_Toc486619498"/>
       <w:r>
         <w:lastRenderedPageBreak/>
         <w:t xml:space="preserve">A Team </w:t>
@@ -1946,84 +1943,84 @@
       <w:r>
         <w:t>DOCUMENTATION</w:t>
       </w:r>
+      <w:bookmarkEnd w:id="1"/>
+    </w:p>
+    <w:p>
+      <w:pPr>
+        <w:pStyle w:val="Heading3"/>
+        <w:spacing w:line="480" w:lineRule="auto"/>
+      </w:pPr>
+      <w:bookmarkStart w:id="2" w:name="_Toc486619499"/>
+      <w:bookmarkStart w:id="3" w:name="_Toc457050176"/>
+      <w:bookmarkStart w:id="4" w:name="_Toc457050210"/>
+      <w:r>
+        <w:t xml:space="preserve">1.1.1 </w:t>
+      </w:r>
+      <w:r>
+        <w:t>OVERVIEW AND LIMITATIONS</w:t>
+      </w:r>
       <w:bookmarkEnd w:id="2"/>
     </w:p>
     <w:p>
       <w:pPr>
+        <w:spacing w:line="480" w:lineRule="auto"/>
+        <w:contextualSpacing/>
+      </w:pPr>
+      <w:r>
+        <w:t>Our customer Killeen Library has approached us to revamp and design a new library management system that will meet their needs. The customer relies on this database for managing book searches and checkout functions for all patrons. The customer has expressed issues with the existing database being slow and non-scalable for their growing needs.</w:t>
+      </w:r>
+    </w:p>
+    <w:p>
+      <w:pPr>
         <w:pStyle w:val="Heading3"/>
         <w:spacing w:line="480" w:lineRule="auto"/>
       </w:pPr>
-      <w:bookmarkStart w:id="3" w:name="_Toc486619499"/>
-      <w:bookmarkStart w:id="4" w:name="_Toc457050176"/>
-      <w:bookmarkStart w:id="5" w:name="_Toc457050210"/>
-      <w:r>
-        <w:t xml:space="preserve">1.1.1 </w:t>
-      </w:r>
-      <w:r>
-        <w:t>OVERVIEW AND LIMITATIONS</w:t>
+      <w:bookmarkStart w:id="5" w:name="_Toc486619500"/>
+      <w:r>
+        <w:t xml:space="preserve">1.1.2 </w:t>
+      </w:r>
+      <w:r>
+        <w:t>PROPOSITION</w:t>
+      </w:r>
+      <w:bookmarkEnd w:id="5"/>
+    </w:p>
+    <w:p>
+      <w:pPr>
+        <w:spacing w:line="480" w:lineRule="auto"/>
+        <w:contextualSpacing/>
+      </w:pPr>
+      <w:r>
+        <w:t xml:space="preserve">The new library management system will be a two-part upgrade. First of all, the application to interface with the database will be </w:t>
+      </w:r>
+      <w:r>
+        <w:t>designed, created, and implemented. Secondly, the application will reference a back-end MySQL database for informational queries</w:t>
+      </w:r>
+      <w:r>
+        <w:t xml:space="preserve"> and storage of new information</w:t>
+      </w:r>
+      <w:r>
+        <w:t>. The new management system will provide speed, accuracy, and scalability to the growing needs of the organization.</w:t>
+      </w:r>
+    </w:p>
+    <w:p>
+      <w:pPr>
+        <w:pStyle w:val="Heading3"/>
+        <w:spacing w:line="480" w:lineRule="auto"/>
+        <w:contextualSpacing/>
+      </w:pPr>
+      <w:bookmarkStart w:id="6" w:name="_Toc486619501"/>
+      <w:r>
+        <w:t>1</w:t>
+      </w:r>
+      <w:r>
+        <w:t xml:space="preserve">.2.1 </w:t>
+      </w:r>
+      <w:r>
+        <w:t>DESCRIPTION</w:t>
       </w:r>
       <w:bookmarkEnd w:id="3"/>
-    </w:p>
-    <w:p>
-      <w:pPr>
-        <w:spacing w:line="480" w:lineRule="auto"/>
-        <w:contextualSpacing/>
-      </w:pPr>
-      <w:r>
-        <w:t>Our customer Killeen Library has approached us to revamp and design a new library management system that will meet their needs. The customer relies on this database for managing book searches and checkout functions for all patrons. The customer has expressed issues with the existing database being slow and non-scalable for their growing needs.</w:t>
-      </w:r>
-    </w:p>
-    <w:p>
-      <w:pPr>
-        <w:pStyle w:val="Heading3"/>
-        <w:spacing w:line="480" w:lineRule="auto"/>
-      </w:pPr>
-      <w:bookmarkStart w:id="6" w:name="_Toc486619500"/>
-      <w:r>
-        <w:t xml:space="preserve">1.1.2 </w:t>
-      </w:r>
-      <w:r>
-        <w:t>PROPOSITION</w:t>
-      </w:r>
+      <w:bookmarkEnd w:id="4"/>
       <w:bookmarkEnd w:id="6"/>
-    </w:p>
-    <w:p>
-      <w:pPr>
-        <w:spacing w:line="480" w:lineRule="auto"/>
-        <w:contextualSpacing/>
-      </w:pPr>
-      <w:r>
-        <w:t xml:space="preserve">The new library management system will be a two-part upgrade. First of all, the application to interface with the database will be </w:t>
-      </w:r>
-      <w:r>
-        <w:t>designed, created, and implemented. Secondly, the application will reference a back-end MySQL database for informational queries</w:t>
-      </w:r>
-      <w:r>
-        <w:t xml:space="preserve"> and storage of new information</w:t>
-      </w:r>
-      <w:r>
-        <w:t>. The new management system will provide speed, accuracy, and scalability to the growing needs of the organization.</w:t>
-      </w:r>
-    </w:p>
-    <w:p>
-      <w:pPr>
-        <w:pStyle w:val="Heading3"/>
-        <w:spacing w:line="480" w:lineRule="auto"/>
-        <w:contextualSpacing/>
-      </w:pPr>
-      <w:bookmarkStart w:id="7" w:name="_Toc486619501"/>
-      <w:r>
-        <w:t>1</w:t>
-      </w:r>
-      <w:r>
-        <w:t xml:space="preserve">.2.1 </w:t>
-      </w:r>
-      <w:r>
-        <w:t>DESCRIPTION</w:t>
-      </w:r>
-      <w:bookmarkEnd w:id="4"/>
-      <w:bookmarkEnd w:id="5"/>
-      <w:bookmarkEnd w:id="7"/>
     </w:p>
     <w:p>
       <w:pPr>
@@ -2127,9 +2124,9 @@
         <w:spacing w:line="480" w:lineRule="auto"/>
         <w:contextualSpacing/>
       </w:pPr>
-      <w:bookmarkStart w:id="8" w:name="_Toc457050177"/>
-      <w:bookmarkStart w:id="9" w:name="_Toc457050211"/>
-      <w:bookmarkStart w:id="10" w:name="_Toc486619502"/>
+      <w:bookmarkStart w:id="7" w:name="_Toc457050177"/>
+      <w:bookmarkStart w:id="8" w:name="_Toc457050211"/>
+      <w:bookmarkStart w:id="9" w:name="_Toc486619502"/>
       <w:r>
         <w:lastRenderedPageBreak/>
         <w:t>1</w:t>
@@ -2140,9 +2137,9 @@
       <w:r>
         <w:t>STAKEHOLDERS</w:t>
       </w:r>
+      <w:bookmarkEnd w:id="7"/>
       <w:bookmarkEnd w:id="8"/>
       <w:bookmarkEnd w:id="9"/>
-      <w:bookmarkEnd w:id="10"/>
     </w:p>
     <w:p>
       <w:pPr>
@@ -2184,18 +2181,18 @@
         <w:spacing w:line="480" w:lineRule="auto"/>
         <w:contextualSpacing/>
       </w:pPr>
-      <w:bookmarkStart w:id="11" w:name="_Toc457050178"/>
-      <w:bookmarkStart w:id="12" w:name="_Toc457050212"/>
-      <w:bookmarkStart w:id="13" w:name="_Toc486619503"/>
+      <w:bookmarkStart w:id="10" w:name="_Toc457050178"/>
+      <w:bookmarkStart w:id="11" w:name="_Toc457050212"/>
+      <w:bookmarkStart w:id="12" w:name="_Toc486619503"/>
       <w:r>
         <w:t>1</w:t>
       </w:r>
       <w:r>
         <w:t>.2.3 MOV</w:t>
       </w:r>
+      <w:bookmarkEnd w:id="10"/>
       <w:bookmarkEnd w:id="11"/>
       <w:bookmarkEnd w:id="12"/>
-      <w:bookmarkEnd w:id="13"/>
     </w:p>
     <w:p>
       <w:pPr>
@@ -2234,9 +2231,9 @@
         <w:spacing w:line="480" w:lineRule="auto"/>
         <w:contextualSpacing/>
       </w:pPr>
-      <w:bookmarkStart w:id="14" w:name="_Toc486619504"/>
-      <w:bookmarkStart w:id="15" w:name="_Toc457050179"/>
-      <w:bookmarkStart w:id="16" w:name="_Toc457050213"/>
+      <w:bookmarkStart w:id="13" w:name="_Toc486619504"/>
+      <w:bookmarkStart w:id="14" w:name="_Toc457050179"/>
+      <w:bookmarkStart w:id="15" w:name="_Toc457050213"/>
       <w:r>
         <w:t>1</w:t>
       </w:r>
@@ -2246,7 +2243,7 @@
       <w:r>
         <w:t>PROJECT REQUIREMENTS AND FEATURES</w:t>
       </w:r>
-      <w:bookmarkEnd w:id="14"/>
+      <w:bookmarkEnd w:id="13"/>
     </w:p>
     <w:p>
       <w:pPr>
@@ -2421,7 +2418,7 @@
         <w:spacing w:line="480" w:lineRule="auto"/>
         <w:contextualSpacing/>
       </w:pPr>
-      <w:bookmarkStart w:id="17" w:name="_Toc486619505"/>
+      <w:bookmarkStart w:id="16" w:name="_Toc486619505"/>
       <w:r>
         <w:t>1</w:t>
       </w:r>
@@ -2431,7 +2428,7 @@
       <w:r>
         <w:t>PROJECT DELIVERABLES</w:t>
       </w:r>
-      <w:bookmarkEnd w:id="17"/>
+      <w:bookmarkEnd w:id="16"/>
     </w:p>
     <w:p>
       <w:pPr>
@@ -2521,7 +2518,7 @@
         <w:spacing w:line="480" w:lineRule="auto"/>
         <w:contextualSpacing/>
       </w:pPr>
-      <w:bookmarkStart w:id="18" w:name="_Toc486619506"/>
+      <w:bookmarkStart w:id="17" w:name="_Toc486619506"/>
       <w:r>
         <w:t>1</w:t>
       </w:r>
@@ -2531,9 +2528,9 @@
       <w:r>
         <w:t xml:space="preserve"> PROJECT SCOPE</w:t>
       </w:r>
+      <w:bookmarkEnd w:id="14"/>
       <w:bookmarkEnd w:id="15"/>
-      <w:bookmarkEnd w:id="16"/>
-      <w:bookmarkEnd w:id="18"/>
+      <w:bookmarkEnd w:id="17"/>
     </w:p>
     <w:p>
       <w:pPr>
@@ -2572,9 +2569,9 @@
           <w:color w:val="auto"/>
         </w:rPr>
       </w:pPr>
-      <w:bookmarkStart w:id="19" w:name="_Toc457050180"/>
-      <w:bookmarkStart w:id="20" w:name="_Toc457050214"/>
-      <w:bookmarkStart w:id="21" w:name="_Toc486619507"/>
+      <w:bookmarkStart w:id="18" w:name="_Toc457050180"/>
+      <w:bookmarkStart w:id="19" w:name="_Toc457050214"/>
+      <w:bookmarkStart w:id="20" w:name="_Toc486619507"/>
       <w:r>
         <w:lastRenderedPageBreak/>
         <w:t>1</w:t>
@@ -2585,36 +2582,97 @@
       <w:r>
         <w:t xml:space="preserve"> PROJECT SCHEDULE</w:t>
       </w:r>
+      <w:bookmarkEnd w:id="18"/>
       <w:bookmarkEnd w:id="19"/>
       <w:bookmarkEnd w:id="20"/>
+    </w:p>
+    <w:p>
+      <w:pPr>
+        <w:spacing w:line="480" w:lineRule="auto"/>
+        <w:contextualSpacing/>
+      </w:pPr>
+      <w:r>
+        <w:t xml:space="preserve">The project will </w:t>
+      </w:r>
+      <w:r>
+        <w:t>take place over the course of 8 weeks.  P</w:t>
+      </w:r>
+      <w:r>
+        <w:t xml:space="preserve">lanning will take place during the early part of the schedule. </w:t>
+      </w:r>
+      <w:r>
+        <w:t xml:space="preserve">Development in the mid part of the schedule.  </w:t>
+      </w:r>
+      <w:r>
+        <w:t xml:space="preserve">Once </w:t>
+      </w:r>
+      <w:r>
+        <w:t>development starts, testing will begin and bugs will be worked out.</w:t>
+      </w:r>
+      <w:r>
+        <w:t xml:space="preserve">  Once most of the bugs have been worked out, there will be a live deployment followed by a one week maintenance window to assist with any final issues.</w:t>
+      </w:r>
+    </w:p>
+    <w:p>
+      <w:pPr>
+        <w:spacing w:line="480" w:lineRule="auto"/>
+        <w:contextualSpacing/>
+      </w:pPr>
+      <w:r>
+        <w:rPr>
+          <w:noProof/>
+        </w:rPr>
+        <w:drawing>
+          <wp:inline distT="0" distB="0" distL="0" distR="0">
+            <wp:extent cx="5943600" cy="1439253"/>
+            <wp:effectExtent l="0" t="0" r="0" b="8890"/>
+            <wp:docPr id="2" name="Picture 2" descr="C:\Users\juan.maldonado\AppData\Local\Microsoft\Windows\INetCache\Content.Word\gantt.png"/>
+            <wp:cNvGraphicFramePr>
+              <a:graphicFrameLocks xmlns:a="http://schemas.openxmlformats.org/drawingml/2006/main" noChangeAspect="1"/>
+            </wp:cNvGraphicFramePr>
+            <a:graphic xmlns:a="http://schemas.openxmlformats.org/drawingml/2006/main">
+              <a:graphicData uri="http://schemas.openxmlformats.org/drawingml/2006/picture">
+                <pic:pic xmlns:pic="http://schemas.openxmlformats.org/drawingml/2006/picture">
+                  <pic:nvPicPr>
+                    <pic:cNvPr id="0" name="Picture 1" descr="C:\Users\juan.maldonado\AppData\Local\Microsoft\Windows\INetCache\Content.Word\gantt.png"/>
+                    <pic:cNvPicPr>
+                      <a:picLocks noChangeAspect="1" noChangeArrowheads="1"/>
+                    </pic:cNvPicPr>
+                  </pic:nvPicPr>
+                  <pic:blipFill>
+                    <a:blip r:embed="rId7">
+                      <a:extLst>
+                        <a:ext uri="{28A0092B-C50C-407E-A947-70E740481C1C}">
+                          <a14:useLocalDpi xmlns:a14="http://schemas.microsoft.com/office/drawing/2010/main" val="0"/>
+                        </a:ext>
+                      </a:extLst>
+                    </a:blip>
+                    <a:srcRect/>
+                    <a:stretch>
+                      <a:fillRect/>
+                    </a:stretch>
+                  </pic:blipFill>
+                  <pic:spPr bwMode="auto">
+                    <a:xfrm>
+                      <a:off x="0" y="0"/>
+                      <a:ext cx="5943600" cy="1439253"/>
+                    </a:xfrm>
+                    <a:prstGeom prst="rect">
+                      <a:avLst/>
+                    </a:prstGeom>
+                    <a:noFill/>
+                    <a:ln>
+                      <a:noFill/>
+                    </a:ln>
+                  </pic:spPr>
+                </pic:pic>
+              </a:graphicData>
+            </a:graphic>
+          </wp:inline>
+        </w:drawing>
+      </w:r>
+      <w:bookmarkStart w:id="21" w:name="_GoBack"/>
       <w:bookmarkEnd w:id="21"/>
-    </w:p>
-    <w:p>
-      <w:pPr>
-        <w:spacing w:line="480" w:lineRule="auto"/>
-        <w:contextualSpacing/>
-      </w:pPr>
-      <w:r>
-        <w:t xml:space="preserve">The project will </w:t>
-      </w:r>
-      <w:r>
-        <w:t>take place over the course of 8 weeks.  P</w:t>
-      </w:r>
-      <w:r>
-        <w:t xml:space="preserve">lanning will take place during the early part of the schedule. </w:t>
-      </w:r>
-      <w:r>
-        <w:t xml:space="preserve">Development in the mid part of the schedule.  </w:t>
-      </w:r>
-      <w:r>
-        <w:t xml:space="preserve">Once </w:t>
-      </w:r>
-      <w:r>
-        <w:t>development starts, testing will begin and bugs will be worked out.</w:t>
-      </w:r>
-      <w:r>
-        <w:t xml:space="preserve">  Once most of the bugs have been worked out, there will be a live deployment followed by a one week maintenance window to assist with any final issues.</w:t>
-      </w:r>
     </w:p>
     <w:p>
       <w:pPr>
@@ -2753,6 +2811,7 @@
         <w:contextualSpacing/>
       </w:pPr>
       <w:r>
+        <w:lastRenderedPageBreak/>
         <w:t>$75 per hour</w:t>
       </w:r>
     </w:p>
@@ -3015,6 +3074,7 @@
       </w:pPr>
       <w:bookmarkStart w:id="28" w:name="_Toc486619510"/>
       <w:r>
+        <w:lastRenderedPageBreak/>
         <w:t>DESIGN</w:t>
       </w:r>
       <w:bookmarkEnd w:id="28"/>
@@ -3048,17 +3108,134 @@
       </w:pPr>
       <w:bookmarkStart w:id="30" w:name="_Toc486619512"/>
       <w:r>
+        <w:t>2.1.1 ARCHITECTURE</w:t>
+      </w:r>
+      <w:bookmarkEnd w:id="30"/>
+    </w:p>
+    <w:p>
+      <w:pPr>
+        <w:spacing w:line="480" w:lineRule="auto"/>
+      </w:pPr>
+      <w:r>
+        <w:t xml:space="preserve">Windows Forms (WinForms) will be used to design the User Interface. A single form file should provide all required functionality, with multiple panels to provide the needed “pages”. </w:t>
+      </w:r>
+    </w:p>
+    <w:p>
+      <w:pPr>
+        <w:pStyle w:val="Heading3"/>
+        <w:spacing w:line="480" w:lineRule="auto"/>
+      </w:pPr>
+      <w:bookmarkStart w:id="31" w:name="_Toc486619513"/>
+      <w:r>
+        <w:t>2.1.2 MySQL DATABASE</w:t>
+      </w:r>
+      <w:bookmarkEnd w:id="31"/>
+    </w:p>
+    <w:p>
+      <w:pPr>
+        <w:spacing w:line="480" w:lineRule="auto"/>
+      </w:pPr>
+      <w:r>
+        <w:t>A MySQL Database will be provided during the class period to store the back-end application data on books and patrons.</w:t>
+      </w:r>
+    </w:p>
+    <w:p>
+      <w:pPr>
+        <w:pStyle w:val="Heading3"/>
+        <w:spacing w:line="480" w:lineRule="auto"/>
+      </w:pPr>
+      <w:bookmarkStart w:id="32" w:name="_Toc486619514"/>
+      <w:r>
+        <w:t>2.1.3 CLASS OBJECTS</w:t>
+      </w:r>
+      <w:bookmarkEnd w:id="32"/>
+    </w:p>
+    <w:p>
+      <w:pPr>
+        <w:spacing w:line="480" w:lineRule="auto"/>
+      </w:pPr>
+      <w:r>
+        <w:t>Class Objects will be used to provide functionality throughout the program.</w:t>
+      </w:r>
+    </w:p>
+    <w:p>
+      <w:pPr>
+        <w:pStyle w:val="Heading3"/>
+        <w:spacing w:line="480" w:lineRule="auto"/>
+      </w:pPr>
+      <w:bookmarkStart w:id="33" w:name="_Toc486619515"/>
+      <w:r>
+        <w:t>2.1.4 USERS</w:t>
+      </w:r>
+      <w:bookmarkEnd w:id="33"/>
+    </w:p>
+    <w:p>
+      <w:pPr>
+        <w:spacing w:line="480" w:lineRule="auto"/>
+      </w:pPr>
+      <w:r>
+        <w:t>The application will have the ability to serve both users/patrons of the library and the administrators of the library.</w:t>
+      </w:r>
+    </w:p>
+    <w:p>
+      <w:pPr>
+        <w:spacing w:line="480" w:lineRule="auto"/>
+      </w:pPr>
+    </w:p>
+    <w:p>
+      <w:pPr>
+        <w:pStyle w:val="Heading3"/>
+        <w:spacing w:line="480" w:lineRule="auto"/>
+      </w:pPr>
+      <w:bookmarkStart w:id="34" w:name="_Toc486619516"/>
+      <w:r>
+        <w:t>2.1.5 DATAFLOW</w:t>
+      </w:r>
+      <w:bookmarkEnd w:id="34"/>
+    </w:p>
+    <w:p>
+      <w:pPr>
+        <w:spacing w:line="480" w:lineRule="auto"/>
+      </w:pPr>
+      <w:r>
+        <w:t>The application will retrieve and store data in the MySQL instance.</w:t>
+      </w:r>
+      <w:r>
+        <w:t xml:space="preserve"> The MySQL instance is hosted through a service provider with redundant power and backup capabilities. The server is hosted</w:t>
+      </w:r>
+      <w:r>
+        <w:t xml:space="preserve"> through Bluehost Incorporated and the datacenter is physically located in Provo Utah.</w:t>
+      </w:r>
+    </w:p>
+    <w:p>
+      <w:pPr>
+        <w:spacing w:line="480" w:lineRule="auto"/>
+      </w:pPr>
+    </w:p>
+    <w:p>
+      <w:pPr>
+        <w:pStyle w:val="Heading3"/>
+        <w:spacing w:line="480" w:lineRule="auto"/>
+      </w:pPr>
+      <w:bookmarkStart w:id="35" w:name="_Toc486619517"/>
+      <w:r>
         <w:lastRenderedPageBreak/>
-        <w:t>2.1.1 ARCHITECTURE</w:t>
-      </w:r>
-      <w:bookmarkEnd w:id="30"/>
-    </w:p>
-    <w:p>
-      <w:pPr>
-        <w:spacing w:line="480" w:lineRule="auto"/>
-      </w:pPr>
-      <w:r>
-        <w:t xml:space="preserve">Windows Forms (WinForms) will be used to design the User Interface. A single form file should provide all required functionality, with multiple panels to provide the needed “pages”. </w:t>
+        <w:t>2.1.6</w:t>
+      </w:r>
+      <w:r>
+        <w:t xml:space="preserve"> SECURITY</w:t>
+      </w:r>
+      <w:bookmarkEnd w:id="35"/>
+    </w:p>
+    <w:p>
+      <w:pPr>
+        <w:spacing w:line="480" w:lineRule="auto"/>
+      </w:pPr>
+      <w:r>
+        <w:t>Best practices for security will be used to ensure database integrity.</w:t>
+      </w:r>
+      <w:r>
+        <w:t xml:space="preserve"> The user account passwords will be hashed and stored securely in the database. </w:t>
       </w:r>
     </w:p>
     <w:p>
@@ -3066,126 +3243,8 @@
         <w:pStyle w:val="Heading3"/>
         <w:spacing w:line="480" w:lineRule="auto"/>
       </w:pPr>
-      <w:bookmarkStart w:id="31" w:name="_Toc486619513"/>
-      <w:r>
-        <w:t>2.1.2 MySQL DATABASE</w:t>
-      </w:r>
-      <w:bookmarkEnd w:id="31"/>
-    </w:p>
-    <w:p>
-      <w:pPr>
-        <w:spacing w:line="480" w:lineRule="auto"/>
-      </w:pPr>
-      <w:r>
-        <w:t>A MySQL Database will be provided during the class period to store the back-end application data on books and patrons.</w:t>
-      </w:r>
-    </w:p>
-    <w:p>
-      <w:pPr>
-        <w:pStyle w:val="Heading3"/>
-        <w:spacing w:line="480" w:lineRule="auto"/>
-      </w:pPr>
-      <w:bookmarkStart w:id="32" w:name="_Toc486619514"/>
-      <w:r>
-        <w:t>2.1.3 CLASS OBJECTS</w:t>
-      </w:r>
-      <w:bookmarkEnd w:id="32"/>
-    </w:p>
-    <w:p>
-      <w:pPr>
-        <w:spacing w:line="480" w:lineRule="auto"/>
-      </w:pPr>
-      <w:r>
-        <w:t>Class Objects will be used to provide functionality throughout the program.</w:t>
-      </w:r>
-    </w:p>
-    <w:p>
-      <w:pPr>
-        <w:pStyle w:val="Heading3"/>
-        <w:spacing w:line="480" w:lineRule="auto"/>
-      </w:pPr>
-      <w:bookmarkStart w:id="33" w:name="_Toc486619515"/>
-      <w:r>
-        <w:t>2.1.4 USERS</w:t>
-      </w:r>
-      <w:bookmarkEnd w:id="33"/>
-    </w:p>
-    <w:p>
-      <w:pPr>
-        <w:spacing w:line="480" w:lineRule="auto"/>
-      </w:pPr>
-      <w:r>
-        <w:t>The application will have the ability to serve both users/patrons of the library and the administrators of the library.</w:t>
-      </w:r>
-    </w:p>
-    <w:p>
-      <w:pPr>
-        <w:spacing w:line="480" w:lineRule="auto"/>
-      </w:pPr>
-    </w:p>
-    <w:p>
-      <w:pPr>
-        <w:pStyle w:val="Heading3"/>
-        <w:spacing w:line="480" w:lineRule="auto"/>
-      </w:pPr>
-      <w:bookmarkStart w:id="34" w:name="_Toc486619516"/>
-      <w:r>
-        <w:t>2.1.5 DATAFLOW</w:t>
-      </w:r>
-      <w:bookmarkEnd w:id="34"/>
-    </w:p>
-    <w:p>
-      <w:pPr>
-        <w:spacing w:line="480" w:lineRule="auto"/>
-      </w:pPr>
-      <w:r>
-        <w:t>The application will retrieve and store data in the MySQL instance.</w:t>
-      </w:r>
-      <w:r>
-        <w:t xml:space="preserve"> The MySQL instance is hosted through a service provider with redundant power and backup capabilities. The server is hosted</w:t>
-      </w:r>
-      <w:r>
-        <w:t xml:space="preserve"> through Bluehost Incorporated and the datacenter is physically located in Provo Utah.</w:t>
-      </w:r>
-    </w:p>
-    <w:p>
-      <w:pPr>
-        <w:spacing w:line="480" w:lineRule="auto"/>
-      </w:pPr>
-    </w:p>
-    <w:p>
-      <w:pPr>
-        <w:pStyle w:val="Heading3"/>
-        <w:spacing w:line="480" w:lineRule="auto"/>
-      </w:pPr>
-      <w:bookmarkStart w:id="35" w:name="_Toc486619517"/>
-      <w:r>
-        <w:t>2.1.6</w:t>
-      </w:r>
-      <w:r>
-        <w:t xml:space="preserve"> SECURITY</w:t>
-      </w:r>
-      <w:bookmarkEnd w:id="35"/>
-    </w:p>
-    <w:p>
-      <w:pPr>
-        <w:spacing w:line="480" w:lineRule="auto"/>
-      </w:pPr>
-      <w:r>
-        <w:t>Best practices for security will be used to ensure database integrity.</w:t>
-      </w:r>
-      <w:r>
-        <w:t xml:space="preserve"> The user account passwords will be hashed and stored securely in the database. </w:t>
-      </w:r>
-    </w:p>
-    <w:p>
-      <w:pPr>
-        <w:pStyle w:val="Heading3"/>
-        <w:spacing w:line="480" w:lineRule="auto"/>
-      </w:pPr>
       <w:bookmarkStart w:id="36" w:name="_Toc486619518"/>
       <w:r>
-        <w:lastRenderedPageBreak/>
         <w:t>2.2 DATABASE DESIGN OF THE SYSTEM</w:t>
       </w:r>
       <w:bookmarkEnd w:id="36"/>
@@ -3216,7 +3275,7 @@
                     </pic:cNvPicPr>
                   </pic:nvPicPr>
                   <pic:blipFill>
-                    <a:blip r:embed="rId7">
+                    <a:blip r:embed="rId8">
                       <a:extLst>
                         <a:ext uri="{28A0092B-C50C-407E-A947-70E740481C1C}">
                           <a14:useLocalDpi xmlns:a14="http://schemas.microsoft.com/office/drawing/2010/main" val="0"/>
@@ -3286,7 +3345,7 @@
                     </pic:cNvPicPr>
                   </pic:nvPicPr>
                   <pic:blipFill>
-                    <a:blip r:embed="rId8">
+                    <a:blip r:embed="rId9">
                       <a:extLst>
                         <a:ext uri="{28A0092B-C50C-407E-A947-70E740481C1C}">
                           <a14:useLocalDpi xmlns:a14="http://schemas.microsoft.com/office/drawing/2010/main" val="0"/>
@@ -5329,7 +5388,7 @@
 </file>
 
 <file path=customXml/itemProps2.xml><?xml version="1.0" encoding="utf-8"?>
-<ds:datastoreItem xmlns:ds="http://schemas.openxmlformats.org/officeDocument/2006/customXml" ds:itemID="{35B79AFC-D724-4318-8C8A-1FACD3C82180}">
+<ds:datastoreItem xmlns:ds="http://schemas.openxmlformats.org/officeDocument/2006/customXml" ds:itemID="{DB92B64A-5E67-4C7E-B685-96B1990BAAD4}">
   <ds:schemaRefs>
     <ds:schemaRef ds:uri="http://schemas.openxmlformats.org/officeDocument/2006/bibliography"/>
   </ds:schemaRefs>

</xml_diff>

<commit_message>
approaching final documentation, ERD / UML needed. Suggestions, comments welcome.
</commit_message>
<xml_diff>
--- a/CISK 503/CISK 503/Project Documentation/ATeamLibraryProjectDocumentationV2.docx
+++ b/CISK 503/CISK 503/Project Documentation/ATeamLibraryProjectDocumentationV2.docx
@@ -28,7 +28,7 @@
         <w:contextualSpacing/>
         <w:jc w:val="center"/>
       </w:pPr>
-      <w:bookmarkStart w:id="0" w:name="_Toc488580525"/>
+      <w:bookmarkStart w:id="0" w:name="_Toc488591232"/>
       <w:r>
         <w:t>Library Management System Refresh</w:t>
       </w:r>
@@ -309,7 +309,7 @@
           <w:r>
             <w:fldChar w:fldCharType="separate"/>
           </w:r>
-          <w:hyperlink w:anchor="_Toc488580525" w:history="1">
+          <w:hyperlink w:anchor="_Toc488591232" w:history="1">
             <w:r>
               <w:rPr>
                 <w:rStyle w:val="Hyperlink"/>
@@ -336,7 +336,7 @@
                 <w:noProof/>
                 <w:webHidden/>
               </w:rPr>
-              <w:instrText xml:space="preserve"> PAGEREF _Toc488580525 \h </w:instrText>
+              <w:instrText xml:space="preserve"> PAGEREF _Toc488591232 \h </w:instrText>
             </w:r>
             <w:r>
               <w:rPr>
@@ -379,7 +379,7 @@
               <w:sz w:val="22"/>
             </w:rPr>
           </w:pPr>
-          <w:hyperlink w:anchor="_Toc488580526" w:history="1">
+          <w:hyperlink w:anchor="_Toc488591233" w:history="1">
             <w:r>
               <w:rPr>
                 <w:rStyle w:val="Hyperlink"/>
@@ -406,7 +406,7 @@
                 <w:noProof/>
                 <w:webHidden/>
               </w:rPr>
-              <w:instrText xml:space="preserve"> PAGEREF _Toc488580526 \h </w:instrText>
+              <w:instrText xml:space="preserve"> PAGEREF _Toc488591233 \h </w:instrText>
             </w:r>
             <w:r>
               <w:rPr>
@@ -449,7 +449,7 @@
               <w:sz w:val="22"/>
             </w:rPr>
           </w:pPr>
-          <w:hyperlink w:anchor="_Toc488580527" w:history="1">
+          <w:hyperlink w:anchor="_Toc488591234" w:history="1">
             <w:r>
               <w:rPr>
                 <w:rStyle w:val="Hyperlink"/>
@@ -476,7 +476,7 @@
                 <w:noProof/>
                 <w:webHidden/>
               </w:rPr>
-              <w:instrText xml:space="preserve"> PAGEREF _Toc488580527 \h </w:instrText>
+              <w:instrText xml:space="preserve"> PAGEREF _Toc488591234 \h </w:instrText>
             </w:r>
             <w:r>
               <w:rPr>
@@ -519,7 +519,7 @@
               <w:sz w:val="22"/>
             </w:rPr>
           </w:pPr>
-          <w:hyperlink w:anchor="_Toc488580528" w:history="1">
+          <w:hyperlink w:anchor="_Toc488591235" w:history="1">
             <w:r>
               <w:rPr>
                 <w:rStyle w:val="Hyperlink"/>
@@ -546,7 +546,7 @@
                 <w:noProof/>
                 <w:webHidden/>
               </w:rPr>
-              <w:instrText xml:space="preserve"> PAGEREF _Toc488580528 \h </w:instrText>
+              <w:instrText xml:space="preserve"> PAGEREF _Toc488591235 \h </w:instrText>
             </w:r>
             <w:r>
               <w:rPr>
@@ -589,7 +589,7 @@
               <w:sz w:val="22"/>
             </w:rPr>
           </w:pPr>
-          <w:hyperlink w:anchor="_Toc488580529" w:history="1">
+          <w:hyperlink w:anchor="_Toc488591236" w:history="1">
             <w:r>
               <w:rPr>
                 <w:rStyle w:val="Hyperlink"/>
@@ -616,7 +616,7 @@
                 <w:noProof/>
                 <w:webHidden/>
               </w:rPr>
-              <w:instrText xml:space="preserve"> PAGEREF _Toc488580529 \h </w:instrText>
+              <w:instrText xml:space="preserve"> PAGEREF _Toc488591236 \h </w:instrText>
             </w:r>
             <w:r>
               <w:rPr>
@@ -659,7 +659,7 @@
               <w:sz w:val="22"/>
             </w:rPr>
           </w:pPr>
-          <w:hyperlink w:anchor="_Toc488580530" w:history="1">
+          <w:hyperlink w:anchor="_Toc488591237" w:history="1">
             <w:r>
               <w:rPr>
                 <w:rStyle w:val="Hyperlink"/>
@@ -686,7 +686,7 @@
                 <w:noProof/>
                 <w:webHidden/>
               </w:rPr>
-              <w:instrText xml:space="preserve"> PAGEREF _Toc488580530 \h </w:instrText>
+              <w:instrText xml:space="preserve"> PAGEREF _Toc488591237 \h </w:instrText>
             </w:r>
             <w:r>
               <w:rPr>
@@ -729,7 +729,7 @@
               <w:sz w:val="22"/>
             </w:rPr>
           </w:pPr>
-          <w:hyperlink w:anchor="_Toc488580531" w:history="1">
+          <w:hyperlink w:anchor="_Toc488591238" w:history="1">
             <w:r>
               <w:rPr>
                 <w:rStyle w:val="Hyperlink"/>
@@ -756,7 +756,7 @@
                 <w:noProof/>
                 <w:webHidden/>
               </w:rPr>
-              <w:instrText xml:space="preserve"> PAGEREF _Toc488580531 \h </w:instrText>
+              <w:instrText xml:space="preserve"> PAGEREF _Toc488591238 \h </w:instrText>
             </w:r>
             <w:r>
               <w:rPr>
@@ -799,7 +799,7 @@
               <w:sz w:val="22"/>
             </w:rPr>
           </w:pPr>
-          <w:hyperlink w:anchor="_Toc488580532" w:history="1">
+          <w:hyperlink w:anchor="_Toc488591239" w:history="1">
             <w:r>
               <w:rPr>
                 <w:rStyle w:val="Hyperlink"/>
@@ -826,7 +826,7 @@
                 <w:noProof/>
                 <w:webHidden/>
               </w:rPr>
-              <w:instrText xml:space="preserve"> PAGEREF _Toc488580532 \h </w:instrText>
+              <w:instrText xml:space="preserve"> PAGEREF _Toc488591239 \h </w:instrText>
             </w:r>
             <w:r>
               <w:rPr>
@@ -869,7 +869,7 @@
               <w:sz w:val="22"/>
             </w:rPr>
           </w:pPr>
-          <w:hyperlink w:anchor="_Toc488580533" w:history="1">
+          <w:hyperlink w:anchor="_Toc488591240" w:history="1">
             <w:r>
               <w:rPr>
                 <w:rStyle w:val="Hyperlink"/>
@@ -896,7 +896,7 @@
                 <w:noProof/>
                 <w:webHidden/>
               </w:rPr>
-              <w:instrText xml:space="preserve"> PAGEREF _Toc488580533 \h </w:instrText>
+              <w:instrText xml:space="preserve"> PAGEREF _Toc488591240 \h </w:instrText>
             </w:r>
             <w:r>
               <w:rPr>
@@ -939,7 +939,7 @@
               <w:sz w:val="22"/>
             </w:rPr>
           </w:pPr>
-          <w:hyperlink w:anchor="_Toc488580534" w:history="1">
+          <w:hyperlink w:anchor="_Toc488591241" w:history="1">
             <w:r>
               <w:rPr>
                 <w:rStyle w:val="Hyperlink"/>
@@ -966,7 +966,7 @@
                 <w:noProof/>
                 <w:webHidden/>
               </w:rPr>
-              <w:instrText xml:space="preserve"> PAGEREF _Toc488580534 \h </w:instrText>
+              <w:instrText xml:space="preserve"> PAGEREF _Toc488591241 \h </w:instrText>
             </w:r>
             <w:r>
               <w:rPr>
@@ -1009,7 +1009,7 @@
               <w:sz w:val="22"/>
             </w:rPr>
           </w:pPr>
-          <w:hyperlink w:anchor="_Toc488580535" w:history="1">
+          <w:hyperlink w:anchor="_Toc488591242" w:history="1">
             <w:r>
               <w:rPr>
                 <w:rStyle w:val="Hyperlink"/>
@@ -1036,7 +1036,7 @@
                 <w:noProof/>
                 <w:webHidden/>
               </w:rPr>
-              <w:instrText xml:space="preserve"> PAGEREF _Toc488580535 \h </w:instrText>
+              <w:instrText xml:space="preserve"> PAGEREF _Toc488591242 \h </w:instrText>
             </w:r>
             <w:r>
               <w:rPr>
@@ -1079,7 +1079,7 @@
               <w:sz w:val="22"/>
             </w:rPr>
           </w:pPr>
-          <w:hyperlink w:anchor="_Toc488580536" w:history="1">
+          <w:hyperlink w:anchor="_Toc488591243" w:history="1">
             <w:r>
               <w:rPr>
                 <w:rStyle w:val="Hyperlink"/>
@@ -1106,7 +1106,7 @@
                 <w:noProof/>
                 <w:webHidden/>
               </w:rPr>
-              <w:instrText xml:space="preserve"> PAGEREF _Toc488580536 \h </w:instrText>
+              <w:instrText xml:space="preserve"> PAGEREF _Toc488591243 \h </w:instrText>
             </w:r>
             <w:r>
               <w:rPr>
@@ -1149,7 +1149,7 @@
               <w:sz w:val="22"/>
             </w:rPr>
           </w:pPr>
-          <w:hyperlink w:anchor="_Toc488580537" w:history="1">
+          <w:hyperlink w:anchor="_Toc488591244" w:history="1">
             <w:r>
               <w:rPr>
                 <w:rStyle w:val="Hyperlink"/>
@@ -1176,7 +1176,7 @@
                 <w:noProof/>
                 <w:webHidden/>
               </w:rPr>
-              <w:instrText xml:space="preserve"> PAGEREF _Toc488580537 \h </w:instrText>
+              <w:instrText xml:space="preserve"> PAGEREF _Toc488591244 \h </w:instrText>
             </w:r>
             <w:r>
               <w:rPr>
@@ -1219,7 +1219,7 @@
               <w:sz w:val="22"/>
             </w:rPr>
           </w:pPr>
-          <w:hyperlink w:anchor="_Toc488580538" w:history="1">
+          <w:hyperlink w:anchor="_Toc488591245" w:history="1">
             <w:r>
               <w:rPr>
                 <w:rStyle w:val="Hyperlink"/>
@@ -1246,7 +1246,7 @@
                 <w:noProof/>
                 <w:webHidden/>
               </w:rPr>
-              <w:instrText xml:space="preserve"> PAGEREF _Toc488580538 \h </w:instrText>
+              <w:instrText xml:space="preserve"> PAGEREF _Toc488591245 \h </w:instrText>
             </w:r>
             <w:r>
               <w:rPr>
@@ -1289,7 +1289,7 @@
               <w:sz w:val="22"/>
             </w:rPr>
           </w:pPr>
-          <w:hyperlink w:anchor="_Toc488580539" w:history="1">
+          <w:hyperlink w:anchor="_Toc488591246" w:history="1">
             <w:r>
               <w:rPr>
                 <w:rStyle w:val="Hyperlink"/>
@@ -1316,7 +1316,7 @@
                 <w:noProof/>
                 <w:webHidden/>
               </w:rPr>
-              <w:instrText xml:space="preserve"> PAGEREF _Toc488580539 \h </w:instrText>
+              <w:instrText xml:space="preserve"> PAGEREF _Toc488591246 \h </w:instrText>
             </w:r>
             <w:r>
               <w:rPr>
@@ -1359,7 +1359,7 @@
               <w:sz w:val="22"/>
             </w:rPr>
           </w:pPr>
-          <w:hyperlink w:anchor="_Toc488580540" w:history="1">
+          <w:hyperlink w:anchor="_Toc488591247" w:history="1">
             <w:r>
               <w:rPr>
                 <w:rStyle w:val="Hyperlink"/>
@@ -1386,7 +1386,7 @@
                 <w:noProof/>
                 <w:webHidden/>
               </w:rPr>
-              <w:instrText xml:space="preserve"> PAGEREF _Toc488580540 \h </w:instrText>
+              <w:instrText xml:space="preserve"> PAGEREF _Toc488591247 \h </w:instrText>
             </w:r>
             <w:r>
               <w:rPr>
@@ -1429,7 +1429,7 @@
               <w:sz w:val="22"/>
             </w:rPr>
           </w:pPr>
-          <w:hyperlink w:anchor="_Toc488580541" w:history="1">
+          <w:hyperlink w:anchor="_Toc488591248" w:history="1">
             <w:r>
               <w:rPr>
                 <w:rStyle w:val="Hyperlink"/>
@@ -1456,7 +1456,7 @@
                 <w:noProof/>
                 <w:webHidden/>
               </w:rPr>
-              <w:instrText xml:space="preserve"> PAGEREF _Toc488580541 \h </w:instrText>
+              <w:instrText xml:space="preserve"> PAGEREF _Toc488591248 \h </w:instrText>
             </w:r>
             <w:r>
               <w:rPr>
@@ -1499,7 +1499,7 @@
               <w:sz w:val="22"/>
             </w:rPr>
           </w:pPr>
-          <w:hyperlink w:anchor="_Toc488580542" w:history="1">
+          <w:hyperlink w:anchor="_Toc488591249" w:history="1">
             <w:r>
               <w:rPr>
                 <w:rStyle w:val="Hyperlink"/>
@@ -1526,7 +1526,7 @@
                 <w:noProof/>
                 <w:webHidden/>
               </w:rPr>
-              <w:instrText xml:space="preserve"> PAGEREF _Toc488580542 \h </w:instrText>
+              <w:instrText xml:space="preserve"> PAGEREF _Toc488591249 \h </w:instrText>
             </w:r>
             <w:r>
               <w:rPr>
@@ -1569,7 +1569,7 @@
               <w:sz w:val="22"/>
             </w:rPr>
           </w:pPr>
-          <w:hyperlink w:anchor="_Toc488580543" w:history="1">
+          <w:hyperlink w:anchor="_Toc488591250" w:history="1">
             <w:r>
               <w:rPr>
                 <w:rStyle w:val="Hyperlink"/>
@@ -1596,7 +1596,7 @@
                 <w:noProof/>
                 <w:webHidden/>
               </w:rPr>
-              <w:instrText xml:space="preserve"> PAGEREF _Toc488580543 \h </w:instrText>
+              <w:instrText xml:space="preserve"> PAGEREF _Toc488591250 \h </w:instrText>
             </w:r>
             <w:r>
               <w:rPr>
@@ -1616,7 +1616,7 @@
                 <w:noProof/>
                 <w:webHidden/>
               </w:rPr>
-              <w:t>8</w:t>
+              <w:t>9</w:t>
             </w:r>
             <w:r>
               <w:rPr>
@@ -1639,7 +1639,7 @@
               <w:sz w:val="22"/>
             </w:rPr>
           </w:pPr>
-          <w:hyperlink w:anchor="_Toc488580544" w:history="1">
+          <w:hyperlink w:anchor="_Toc488591251" w:history="1">
             <w:r>
               <w:rPr>
                 <w:rStyle w:val="Hyperlink"/>
@@ -1666,7 +1666,7 @@
                 <w:noProof/>
                 <w:webHidden/>
               </w:rPr>
-              <w:instrText xml:space="preserve"> PAGEREF _Toc488580544 \h </w:instrText>
+              <w:instrText xml:space="preserve"> PAGEREF _Toc488591251 \h </w:instrText>
             </w:r>
             <w:r>
               <w:rPr>
@@ -1686,7 +1686,7 @@
                 <w:noProof/>
                 <w:webHidden/>
               </w:rPr>
-              <w:t>8</w:t>
+              <w:t>9</w:t>
             </w:r>
             <w:r>
               <w:rPr>
@@ -1709,7 +1709,7 @@
               <w:sz w:val="22"/>
             </w:rPr>
           </w:pPr>
-          <w:hyperlink w:anchor="_Toc488580545" w:history="1">
+          <w:hyperlink w:anchor="_Toc488591252" w:history="1">
             <w:r>
               <w:rPr>
                 <w:rStyle w:val="Hyperlink"/>
@@ -1736,7 +1736,7 @@
                 <w:noProof/>
                 <w:webHidden/>
               </w:rPr>
-              <w:instrText xml:space="preserve"> PAGEREF _Toc488580545 \h </w:instrText>
+              <w:instrText xml:space="preserve"> PAGEREF _Toc488591252 \h </w:instrText>
             </w:r>
             <w:r>
               <w:rPr>
@@ -1756,7 +1756,7 @@
                 <w:noProof/>
                 <w:webHidden/>
               </w:rPr>
-              <w:t>9</w:t>
+              <w:t>10</w:t>
             </w:r>
             <w:r>
               <w:rPr>
@@ -1779,7 +1779,7 @@
               <w:sz w:val="22"/>
             </w:rPr>
           </w:pPr>
-          <w:hyperlink w:anchor="_Toc488580546" w:history="1">
+          <w:hyperlink w:anchor="_Toc488591253" w:history="1">
             <w:r>
               <w:rPr>
                 <w:rStyle w:val="Hyperlink"/>
@@ -1806,7 +1806,7 @@
                 <w:noProof/>
                 <w:webHidden/>
               </w:rPr>
-              <w:instrText xml:space="preserve"> PAGEREF _Toc488580546 \h </w:instrText>
+              <w:instrText xml:space="preserve"> PAGEREF _Toc488591253 \h </w:instrText>
             </w:r>
             <w:r>
               <w:rPr>
@@ -1826,7 +1826,7 @@
                 <w:noProof/>
                 <w:webHidden/>
               </w:rPr>
-              <w:t>9</w:t>
+              <w:t>10</w:t>
             </w:r>
             <w:r>
               <w:rPr>
@@ -1849,7 +1849,7 @@
               <w:sz w:val="22"/>
             </w:rPr>
           </w:pPr>
-          <w:hyperlink w:anchor="_Toc488580547" w:history="1">
+          <w:hyperlink w:anchor="_Toc488591254" w:history="1">
             <w:r>
               <w:rPr>
                 <w:rStyle w:val="Hyperlink"/>
@@ -1876,7 +1876,7 @@
                 <w:noProof/>
                 <w:webHidden/>
               </w:rPr>
-              <w:instrText xml:space="preserve"> PAGEREF _Toc488580547 \h </w:instrText>
+              <w:instrText xml:space="preserve"> PAGEREF _Toc488591254 \h </w:instrText>
             </w:r>
             <w:r>
               <w:rPr>
@@ -1896,7 +1896,7 @@
                 <w:noProof/>
                 <w:webHidden/>
               </w:rPr>
-              <w:t>10</w:t>
+              <w:t>11</w:t>
             </w:r>
             <w:r>
               <w:rPr>
@@ -1931,7 +1931,7 @@
         <w:spacing w:line="480" w:lineRule="auto"/>
         <w:contextualSpacing/>
       </w:pPr>
-      <w:bookmarkStart w:id="1" w:name="_Toc488580526"/>
+      <w:bookmarkStart w:id="1" w:name="_Toc488591233"/>
       <w:r>
         <w:lastRenderedPageBreak/>
         <w:t xml:space="preserve">A Team </w:t>
@@ -1951,7 +1951,7 @@
       </w:pPr>
       <w:bookmarkStart w:id="2" w:name="_Toc457050176"/>
       <w:bookmarkStart w:id="3" w:name="_Toc457050210"/>
-      <w:bookmarkStart w:id="4" w:name="_Toc488580527"/>
+      <w:bookmarkStart w:id="4" w:name="_Toc488591234"/>
       <w:r>
         <w:t xml:space="preserve">1.1.1 </w:t>
       </w:r>
@@ -1992,7 +1992,7 @@
         <w:pStyle w:val="Heading3"/>
         <w:spacing w:line="480" w:lineRule="auto"/>
       </w:pPr>
-      <w:bookmarkStart w:id="5" w:name="_Toc488580528"/>
+      <w:bookmarkStart w:id="5" w:name="_Toc488591235"/>
       <w:r>
         <w:t xml:space="preserve">1.1.2 </w:t>
       </w:r>
@@ -2025,7 +2025,7 @@
         <w:spacing w:line="480" w:lineRule="auto"/>
         <w:contextualSpacing/>
       </w:pPr>
-      <w:bookmarkStart w:id="6" w:name="_Toc488580529"/>
+      <w:bookmarkStart w:id="6" w:name="_Toc488591236"/>
       <w:r>
         <w:t>1</w:t>
       </w:r>
@@ -2134,6 +2134,8 @@
       <w:r>
         <w:t>Circulation</w:t>
       </w:r>
+      <w:bookmarkStart w:id="7" w:name="_GoBack"/>
+      <w:bookmarkEnd w:id="7"/>
     </w:p>
     <w:p>
       <w:pPr>
@@ -2141,9 +2143,9 @@
         <w:spacing w:line="480" w:lineRule="auto"/>
         <w:contextualSpacing/>
       </w:pPr>
-      <w:bookmarkStart w:id="7" w:name="_Toc457050177"/>
-      <w:bookmarkStart w:id="8" w:name="_Toc457050211"/>
-      <w:bookmarkStart w:id="9" w:name="_Toc488580530"/>
+      <w:bookmarkStart w:id="8" w:name="_Toc457050177"/>
+      <w:bookmarkStart w:id="9" w:name="_Toc457050211"/>
+      <w:bookmarkStart w:id="10" w:name="_Toc488591237"/>
       <w:r>
         <w:lastRenderedPageBreak/>
         <w:t>1</w:t>
@@ -2154,9 +2156,9 @@
       <w:r>
         <w:t>STAKEHOLDERS</w:t>
       </w:r>
-      <w:bookmarkEnd w:id="7"/>
       <w:bookmarkEnd w:id="8"/>
       <w:bookmarkEnd w:id="9"/>
+      <w:bookmarkEnd w:id="10"/>
     </w:p>
     <w:p>
       <w:pPr>
@@ -2198,18 +2200,18 @@
         <w:spacing w:line="480" w:lineRule="auto"/>
         <w:contextualSpacing/>
       </w:pPr>
-      <w:bookmarkStart w:id="10" w:name="_Toc457050178"/>
-      <w:bookmarkStart w:id="11" w:name="_Toc457050212"/>
-      <w:bookmarkStart w:id="12" w:name="_Toc488580531"/>
+      <w:bookmarkStart w:id="11" w:name="_Toc457050178"/>
+      <w:bookmarkStart w:id="12" w:name="_Toc457050212"/>
+      <w:bookmarkStart w:id="13" w:name="_Toc488591238"/>
       <w:r>
         <w:t>1</w:t>
       </w:r>
       <w:r>
         <w:t>.2.3 MOV</w:t>
       </w:r>
-      <w:bookmarkEnd w:id="10"/>
       <w:bookmarkEnd w:id="11"/>
       <w:bookmarkEnd w:id="12"/>
+      <w:bookmarkEnd w:id="13"/>
     </w:p>
     <w:p>
       <w:pPr>
@@ -2259,9 +2261,9 @@
         <w:spacing w:line="480" w:lineRule="auto"/>
         <w:contextualSpacing/>
       </w:pPr>
-      <w:bookmarkStart w:id="13" w:name="_Toc457050179"/>
-      <w:bookmarkStart w:id="14" w:name="_Toc457050213"/>
-      <w:bookmarkStart w:id="15" w:name="_Toc488580532"/>
+      <w:bookmarkStart w:id="14" w:name="_Toc457050179"/>
+      <w:bookmarkStart w:id="15" w:name="_Toc457050213"/>
+      <w:bookmarkStart w:id="16" w:name="_Toc488591239"/>
       <w:r>
         <w:t>1</w:t>
       </w:r>
@@ -2271,7 +2273,7 @@
       <w:r>
         <w:t>PROJECT REQUIREMENTS AND FEATURES</w:t>
       </w:r>
-      <w:bookmarkEnd w:id="15"/>
+      <w:bookmarkEnd w:id="16"/>
     </w:p>
     <w:p>
       <w:pPr>
@@ -2461,7 +2463,7 @@
         <w:spacing w:line="480" w:lineRule="auto"/>
         <w:contextualSpacing/>
       </w:pPr>
-      <w:bookmarkStart w:id="16" w:name="_Toc488580533"/>
+      <w:bookmarkStart w:id="17" w:name="_Toc488591240"/>
       <w:r>
         <w:t>1</w:t>
       </w:r>
@@ -2471,7 +2473,7 @@
       <w:r>
         <w:t>PROJECT DELIVERABLES</w:t>
       </w:r>
-      <w:bookmarkEnd w:id="16"/>
+      <w:bookmarkEnd w:id="17"/>
     </w:p>
     <w:p>
       <w:pPr>
@@ -2561,7 +2563,7 @@
         <w:spacing w:line="480" w:lineRule="auto"/>
         <w:contextualSpacing/>
       </w:pPr>
-      <w:bookmarkStart w:id="17" w:name="_Toc488580534"/>
+      <w:bookmarkStart w:id="18" w:name="_Toc488591241"/>
       <w:r>
         <w:t>1</w:t>
       </w:r>
@@ -2571,9 +2573,9 @@
       <w:r>
         <w:t xml:space="preserve"> PROJECT SCOPE</w:t>
       </w:r>
-      <w:bookmarkEnd w:id="13"/>
       <w:bookmarkEnd w:id="14"/>
-      <w:bookmarkEnd w:id="17"/>
+      <w:bookmarkEnd w:id="15"/>
+      <w:bookmarkEnd w:id="18"/>
     </w:p>
     <w:p>
       <w:pPr>
@@ -2612,9 +2614,9 @@
           <w:color w:val="auto"/>
         </w:rPr>
       </w:pPr>
-      <w:bookmarkStart w:id="18" w:name="_Toc457050180"/>
-      <w:bookmarkStart w:id="19" w:name="_Toc457050214"/>
-      <w:bookmarkStart w:id="20" w:name="_Toc488580535"/>
+      <w:bookmarkStart w:id="19" w:name="_Toc457050180"/>
+      <w:bookmarkStart w:id="20" w:name="_Toc457050214"/>
+      <w:bookmarkStart w:id="21" w:name="_Toc488591242"/>
       <w:r>
         <w:lastRenderedPageBreak/>
         <w:t>1</w:t>
@@ -2625,9 +2627,9 @@
       <w:r>
         <w:t xml:space="preserve"> PROJECT SCHEDULE</w:t>
       </w:r>
-      <w:bookmarkEnd w:id="18"/>
       <w:bookmarkEnd w:id="19"/>
       <w:bookmarkEnd w:id="20"/>
+      <w:bookmarkEnd w:id="21"/>
     </w:p>
     <w:p>
       <w:pPr>
@@ -2721,9 +2723,9 @@
         <w:spacing w:line="480" w:lineRule="auto"/>
         <w:contextualSpacing/>
       </w:pPr>
-      <w:bookmarkStart w:id="21" w:name="_Toc457050182"/>
-      <w:bookmarkStart w:id="22" w:name="_Toc457050216"/>
-      <w:bookmarkStart w:id="23" w:name="_Toc488580536"/>
+      <w:bookmarkStart w:id="22" w:name="_Toc457050182"/>
+      <w:bookmarkStart w:id="23" w:name="_Toc457050216"/>
+      <w:bookmarkStart w:id="24" w:name="_Toc488591243"/>
       <w:r>
         <w:t>1</w:t>
       </w:r>
@@ -2733,7 +2735,7 @@
       <w:r>
         <w:t xml:space="preserve"> PROPOSED PROJECT BUDGET</w:t>
       </w:r>
-      <w:bookmarkEnd w:id="23"/>
+      <w:bookmarkEnd w:id="24"/>
     </w:p>
     <w:p>
       <w:pPr>
@@ -2935,10 +2937,10 @@
         <w:spacing w:line="480" w:lineRule="auto"/>
         <w:contextualSpacing/>
       </w:pPr>
-      <w:bookmarkStart w:id="24" w:name="_Toc457050184"/>
-      <w:bookmarkStart w:id="25" w:name="_Toc457050218"/>
-      <w:bookmarkEnd w:id="21"/>
+      <w:bookmarkStart w:id="25" w:name="_Toc457050184"/>
+      <w:bookmarkStart w:id="26" w:name="_Toc457050218"/>
       <w:bookmarkEnd w:id="22"/>
+      <w:bookmarkEnd w:id="23"/>
     </w:p>
     <w:p>
       <w:pPr>
@@ -2946,16 +2948,16 @@
         <w:spacing w:line="480" w:lineRule="auto"/>
         <w:contextualSpacing/>
       </w:pPr>
-      <w:bookmarkStart w:id="26" w:name="_Toc488580537"/>
+      <w:bookmarkStart w:id="27" w:name="_Toc488591244"/>
       <w:r>
         <w:t>1.2.9</w:t>
       </w:r>
       <w:r>
         <w:t xml:space="preserve"> TERMINOLOGY</w:t>
       </w:r>
-      <w:bookmarkEnd w:id="24"/>
       <w:bookmarkEnd w:id="25"/>
       <w:bookmarkEnd w:id="26"/>
+      <w:bookmarkEnd w:id="27"/>
     </w:p>
     <w:p>
       <w:pPr>
@@ -3112,26 +3114,26 @@
         <w:pStyle w:val="Heading2"/>
         <w:spacing w:line="480" w:lineRule="auto"/>
       </w:pPr>
-      <w:bookmarkStart w:id="27" w:name="_Toc488580538"/>
+      <w:bookmarkStart w:id="28" w:name="_Toc488591245"/>
       <w:r>
         <w:lastRenderedPageBreak/>
         <w:t>DESIGN</w:t>
       </w:r>
-      <w:bookmarkEnd w:id="27"/>
+      <w:bookmarkEnd w:id="28"/>
     </w:p>
     <w:p>
       <w:pPr>
         <w:pStyle w:val="Heading3"/>
         <w:spacing w:line="480" w:lineRule="auto"/>
       </w:pPr>
-      <w:bookmarkStart w:id="28" w:name="_Toc488580539"/>
+      <w:bookmarkStart w:id="29" w:name="_Toc488591246"/>
       <w:r>
         <w:t>2.1</w:t>
       </w:r>
       <w:r>
         <w:t xml:space="preserve"> HIGH LEVEL SOFTWARE DESIGN</w:t>
       </w:r>
-      <w:bookmarkEnd w:id="28"/>
+      <w:bookmarkEnd w:id="29"/>
     </w:p>
     <w:p>
       <w:pPr>
@@ -3164,11 +3166,11 @@
         <w:pStyle w:val="Heading3"/>
         <w:spacing w:line="480" w:lineRule="auto"/>
       </w:pPr>
-      <w:bookmarkStart w:id="29" w:name="_Toc488580540"/>
+      <w:bookmarkStart w:id="30" w:name="_Toc488591247"/>
       <w:r>
         <w:t>2.1.1 ARCHITECTURE</w:t>
       </w:r>
-      <w:bookmarkEnd w:id="29"/>
+      <w:bookmarkEnd w:id="30"/>
     </w:p>
     <w:p>
       <w:pPr>
@@ -3183,11 +3185,11 @@
         <w:pStyle w:val="Heading3"/>
         <w:spacing w:line="480" w:lineRule="auto"/>
       </w:pPr>
-      <w:bookmarkStart w:id="30" w:name="_Toc488580541"/>
+      <w:bookmarkStart w:id="31" w:name="_Toc488591248"/>
       <w:r>
         <w:t>2.1.2 MySQL DATABASE</w:t>
       </w:r>
-      <w:bookmarkEnd w:id="30"/>
+      <w:bookmarkEnd w:id="31"/>
     </w:p>
     <w:p>
       <w:pPr>
@@ -3202,11 +3204,11 @@
         <w:pStyle w:val="Heading3"/>
         <w:spacing w:line="480" w:lineRule="auto"/>
       </w:pPr>
-      <w:bookmarkStart w:id="31" w:name="_Toc488580542"/>
+      <w:bookmarkStart w:id="32" w:name="_Toc488591249"/>
       <w:r>
         <w:t>2.1.3 CLASS OBJECTS</w:t>
       </w:r>
-      <w:bookmarkEnd w:id="31"/>
+      <w:bookmarkEnd w:id="32"/>
     </w:p>
     <w:p>
       <w:pPr>
@@ -3358,17 +3360,10 @@
     </w:p>
     <w:p>
       <w:pPr>
-        <w:spacing w:line="480" w:lineRule="auto"/>
-      </w:pPr>
-      <w:bookmarkStart w:id="32" w:name="_GoBack"/>
-      <w:bookmarkEnd w:id="32"/>
-    </w:p>
-    <w:p>
-      <w:pPr>
         <w:pStyle w:val="Heading3"/>
         <w:spacing w:line="480" w:lineRule="auto"/>
       </w:pPr>
-      <w:bookmarkStart w:id="33" w:name="_Toc488580543"/>
+      <w:bookmarkStart w:id="33" w:name="_Toc488591250"/>
       <w:r>
         <w:t>2.1.4 USERS</w:t>
       </w:r>
@@ -3379,7 +3374,16 @@
         <w:spacing w:line="480" w:lineRule="auto"/>
       </w:pPr>
       <w:r>
-        <w:t>The application will have the ability to serve both users/patrons of the library and the administrators of the library.</w:t>
+        <w:t>The application will have the ability to serve both users/patrons of the library</w:t>
+      </w:r>
+      <w:r>
+        <w:t>, the librarians who work at the circulation desk,</w:t>
+      </w:r>
+      <w:r>
+        <w:t xml:space="preserve"> and the administrators of the library.</w:t>
+      </w:r>
+      <w:r>
+        <w:t xml:space="preserve"> All users regardless of role, will be able to use the same application to perform all required needs. Delivering one seamless application is beneficial in that it provides simplicity and ease of use to all users of the system. </w:t>
       </w:r>
     </w:p>
     <w:p>
@@ -3387,7 +3391,7 @@
         <w:pStyle w:val="Heading3"/>
         <w:spacing w:line="480" w:lineRule="auto"/>
       </w:pPr>
-      <w:bookmarkStart w:id="34" w:name="_Toc488580544"/>
+      <w:bookmarkStart w:id="34" w:name="_Toc488591251"/>
       <w:r>
         <w:t>2.1.5 DATAFLOW</w:t>
       </w:r>
@@ -3411,14 +3415,18 @@
       <w:pPr>
         <w:spacing w:line="480" w:lineRule="auto"/>
       </w:pPr>
+      <w:r>
+        <w:t>All lookups / queries against the database will happen through the application.  The application is the direct link to the database.  Searching for books, checking for availability, placing holds, and checking out books will read and alter the database.  Choosing to host the database with a third party hosting solution will provide the uptime and availability that the customer requires.  Hosting the database also removes the responsibility of maintenance from the customer.  The application is the only portion of the implemented system that will need maintenance. The upgrades to the database will be handled by the hosting provider as well.</w:t>
+      </w:r>
     </w:p>
     <w:p>
       <w:pPr>
         <w:pStyle w:val="Heading3"/>
         <w:spacing w:line="480" w:lineRule="auto"/>
       </w:pPr>
-      <w:bookmarkStart w:id="35" w:name="_Toc488580545"/>
-      <w:r>
+      <w:bookmarkStart w:id="35" w:name="_Toc488591252"/>
+      <w:r>
+        <w:lastRenderedPageBreak/>
         <w:t>2.1.6</w:t>
       </w:r>
       <w:r>
@@ -3439,15 +3447,17 @@
       <w:r>
         <w:t>The usernames and passwords will unlock certain functionality within the program depending on the type of account. Patrons will have different permissions from Librarians, and Librarians will have different permissions from administrators.</w:t>
       </w:r>
+      <w:r>
+        <w:t xml:space="preserve">  </w:t>
+      </w:r>
     </w:p>
     <w:p>
       <w:pPr>
         <w:pStyle w:val="Heading3"/>
         <w:spacing w:line="480" w:lineRule="auto"/>
       </w:pPr>
-      <w:bookmarkStart w:id="36" w:name="_Toc488580546"/>
-      <w:r>
-        <w:lastRenderedPageBreak/>
+      <w:bookmarkStart w:id="36" w:name="_Toc488591253"/>
+      <w:r>
         <w:t>2.2 DATABASE DESIGN OF THE SYSTEM</w:t>
       </w:r>
       <w:bookmarkEnd w:id="36"/>
@@ -3515,7 +3525,7 @@
         <w:pStyle w:val="Heading3"/>
         <w:spacing w:line="480" w:lineRule="auto"/>
       </w:pPr>
-      <w:bookmarkStart w:id="37" w:name="_Toc488580547"/>
+      <w:bookmarkStart w:id="37" w:name="_Toc488591254"/>
       <w:r>
         <w:lastRenderedPageBreak/>
         <w:t>2.3 UNIFIED MODELING LANGUAGE OBJECT DESIGNS</w:t>
@@ -5823,7 +5833,7 @@
 </file>
 
 <file path=customXml/itemProps2.xml><?xml version="1.0" encoding="utf-8"?>
-<ds:datastoreItem xmlns:ds="http://schemas.openxmlformats.org/officeDocument/2006/customXml" ds:itemID="{59455883-7A7A-44DC-9EBC-DC6BD0634D13}">
+<ds:datastoreItem xmlns:ds="http://schemas.openxmlformats.org/officeDocument/2006/customXml" ds:itemID="{EBB0F43D-B548-401B-8B95-DCD279ADBF93}">
   <ds:schemaRefs>
     <ds:schemaRef ds:uri="http://schemas.openxmlformats.org/officeDocument/2006/bibliography"/>
   </ds:schemaRefs>

</xml_diff>

<commit_message>
updated UML in project documentation
</commit_message>
<xml_diff>
--- a/CISK 503/CISK 503/Project Documentation/ATeamLibraryProjectDocumentationV2.docx
+++ b/CISK 503/CISK 503/Project Documentation/ATeamLibraryProjectDocumentationV2.docx
@@ -3535,62 +3535,31 @@
         <w:spacing w:line="480" w:lineRule="auto"/>
       </w:pPr>
       <w:r>
-        <w:rPr>
-          <w:noProof/>
-        </w:rPr>
-        <w:drawing>
-          <wp:inline distT="0" distB="0" distL="0" distR="0">
-            <wp:extent cx="5939790" cy="3108960"/>
-            <wp:effectExtent l="0" t="0" r="3810" b="0"/>
-            <wp:docPr id="3" name="Picture 3" descr="C:\Users\skylake\AppData\Local\Microsoft\Windows\INetCache\Content.Word\UMLv3.png"/>
-            <wp:cNvGraphicFramePr>
-              <a:graphicFrameLocks xmlns:a="http://schemas.openxmlformats.org/drawingml/2006/main" noChangeAspect="1"/>
-            </wp:cNvGraphicFramePr>
-            <a:graphic xmlns:a="http://schemas.openxmlformats.org/drawingml/2006/main">
-              <a:graphicData uri="http://schemas.openxmlformats.org/drawingml/2006/picture">
-                <pic:pic xmlns:pic="http://schemas.openxmlformats.org/drawingml/2006/picture">
-                  <pic:nvPicPr>
-                    <pic:cNvPr id="0" name="Picture 3" descr="C:\Users\skylake\AppData\Local\Microsoft\Windows\INetCache\Content.Word\UMLv3.png"/>
-                    <pic:cNvPicPr>
-                      <a:picLocks noChangeAspect="1" noChangeArrowheads="1"/>
-                    </pic:cNvPicPr>
-                  </pic:nvPicPr>
-                  <pic:blipFill>
-                    <a:blip r:embed="rId9">
-                      <a:extLst>
-                        <a:ext uri="{28A0092B-C50C-407E-A947-70E740481C1C}">
-                          <a14:useLocalDpi xmlns:a14="http://schemas.microsoft.com/office/drawing/2010/main" val="0"/>
-                        </a:ext>
-                      </a:extLst>
-                    </a:blip>
-                    <a:srcRect/>
-                    <a:stretch>
-                      <a:fillRect/>
-                    </a:stretch>
-                  </pic:blipFill>
-                  <pic:spPr bwMode="auto">
-                    <a:xfrm>
-                      <a:off x="0" y="0"/>
-                      <a:ext cx="5939790" cy="3108960"/>
-                    </a:xfrm>
-                    <a:prstGeom prst="rect">
-                      <a:avLst/>
-                    </a:prstGeom>
-                    <a:noFill/>
-                    <a:ln>
-                      <a:noFill/>
-                    </a:ln>
-                  </pic:spPr>
-                </pic:pic>
-              </a:graphicData>
-            </a:graphic>
-          </wp:inline>
-        </w:drawing>
-      </w:r>
-    </w:p>
-    <w:p>
-      <w:r>
-        <w:br w:type="page"/>
+        <w:object w:dxaOrig="14340" w:dyaOrig="22171">
+          <v:shapetype id="_x0000_t75" coordsize="21600,21600" o:spt="75" o:preferrelative="t" path="m@4@5l@4@11@9@11@9@5xe" filled="f" stroked="f">
+            <v:stroke joinstyle="miter"/>
+            <v:formulas>
+              <v:f eqn="if lineDrawn pixelLineWidth 0"/>
+              <v:f eqn="sum @0 1 0"/>
+              <v:f eqn="sum 0 0 @1"/>
+              <v:f eqn="prod @2 1 2"/>
+              <v:f eqn="prod @3 21600 pixelWidth"/>
+              <v:f eqn="prod @3 21600 pixelHeight"/>
+              <v:f eqn="sum @0 0 1"/>
+              <v:f eqn="prod @6 1 2"/>
+              <v:f eqn="prod @7 21600 pixelWidth"/>
+              <v:f eqn="sum @8 21600 0"/>
+              <v:f eqn="prod @7 21600 pixelHeight"/>
+              <v:f eqn="sum @10 21600 0"/>
+            </v:formulas>
+            <v:path o:extrusionok="f" gradientshapeok="t" o:connecttype="rect"/>
+            <o:lock v:ext="edit" aspectratio="t"/>
+          </v:shapetype>
+          <v:shape id="_x0000_i1025" type="#_x0000_t75" style="width:396.95pt;height:614.2pt" o:ole="">
+            <v:imagedata r:id="rId9" o:title=""/>
+          </v:shape>
+          <o:OLEObject Type="Embed" ProgID="Visio.Drawing.15" ShapeID="_x0000_i1025" DrawAspect="Content" ObjectID="_1562513207" r:id="rId10"/>
+        </w:object>
       </w:r>
     </w:p>
     <w:p>
@@ -3625,7 +3594,7 @@
                     </pic:cNvPicPr>
                   </pic:nvPicPr>
                   <pic:blipFill>
-                    <a:blip r:embed="rId10">
+                    <a:blip r:embed="rId11">
                       <a:extLst>
                         <a:ext uri="{28A0092B-C50C-407E-A947-70E740481C1C}">
                           <a14:useLocalDpi xmlns:a14="http://schemas.microsoft.com/office/drawing/2010/main" val="0"/>
@@ -3657,7 +3626,6 @@
         </w:drawing>
       </w:r>
     </w:p>
-    <w:p/>
     <w:p>
       <w:bookmarkStart w:id="37" w:name="_GoBack"/>
       <w:bookmarkEnd w:id="37"/>
@@ -5900,7 +5868,7 @@
 </file>
 
 <file path=customXml/itemProps2.xml><?xml version="1.0" encoding="utf-8"?>
-<ds:datastoreItem xmlns:ds="http://schemas.openxmlformats.org/officeDocument/2006/customXml" ds:itemID="{169B76C8-C55D-4420-A6B1-EACDA2F759E2}">
+<ds:datastoreItem xmlns:ds="http://schemas.openxmlformats.org/officeDocument/2006/customXml" ds:itemID="{BA95BA82-131C-43D4-9519-EB5081B0D084}">
   <ds:schemaRefs>
     <ds:schemaRef ds:uri="http://schemas.openxmlformats.org/officeDocument/2006/bibliography"/>
   </ds:schemaRefs>

</xml_diff>